<commit_message>
updated the schedule of activites
</commit_message>
<xml_diff>
--- a/Project Contract Guide.docx
+++ b/Project Contract Guide.docx
@@ -1,6 +1,6 @@
 
 <file path=word/document.xml><?xml version="1.0" encoding="utf-8"?>
-<w:document xmlns:wpc="http://schemas.microsoft.com/office/word/2010/wordprocessingCanvas" xmlns:cx="http://schemas.microsoft.com/office/drawing/2014/chartex" xmlns:cx1="http://schemas.microsoft.com/office/drawing/2015/9/8/chartex" xmlns:mc="http://schemas.openxmlformats.org/markup-compatibility/2006" xmlns:o="urn:schemas-microsoft-com:office:office" xmlns:r="http://schemas.openxmlformats.org/officeDocument/2006/relationships" xmlns:m="http://schemas.openxmlformats.org/officeDocument/2006/math" xmlns:v="urn:schemas-microsoft-com:vml" xmlns:wp14="http://schemas.microsoft.com/office/word/2010/wordprocessingDrawing" xmlns:wp="http://schemas.openxmlformats.org/drawingml/2006/wordprocessingDrawing" xmlns:w10="urn:schemas-microsoft-com:office:word" xmlns:w="http://schemas.openxmlformats.org/wordprocessingml/2006/main" xmlns:w14="http://schemas.microsoft.com/office/word/2010/wordml" xmlns:w15="http://schemas.microsoft.com/office/word/2012/wordml" xmlns:w16se="http://schemas.microsoft.com/office/word/2015/wordml/symex" xmlns:wpg="http://schemas.microsoft.com/office/word/2010/wordprocessingGroup" xmlns:wpi="http://schemas.microsoft.com/office/word/2010/wordprocessingInk" xmlns:wne="http://schemas.microsoft.com/office/word/2006/wordml" xmlns:wps="http://schemas.microsoft.com/office/word/2010/wordprocessingShape" mc:Ignorable="w14 w15 w16se wp14">
+<w:document xmlns:wpc="http://schemas.microsoft.com/office/word/2010/wordprocessingCanvas" xmlns:cx="http://schemas.microsoft.com/office/drawing/2014/chartex" xmlns:cx1="http://schemas.microsoft.com/office/drawing/2015/9/8/chartex" xmlns:cx2="http://schemas.microsoft.com/office/drawing/2015/10/21/chartex" xmlns:cx3="http://schemas.microsoft.com/office/drawing/2016/5/9/chartex" xmlns:cx4="http://schemas.microsoft.com/office/drawing/2016/5/10/chartex" xmlns:cx5="http://schemas.microsoft.com/office/drawing/2016/5/11/chartex" xmlns:cx6="http://schemas.microsoft.com/office/drawing/2016/5/12/chartex" xmlns:cx7="http://schemas.microsoft.com/office/drawing/2016/5/13/chartex" xmlns:cx8="http://schemas.microsoft.com/office/drawing/2016/5/14/chartex" xmlns:mc="http://schemas.openxmlformats.org/markup-compatibility/2006" xmlns:aink="http://schemas.microsoft.com/office/drawing/2016/ink" xmlns:am3d="http://schemas.microsoft.com/office/drawing/2017/model3d" xmlns:o="urn:schemas-microsoft-com:office:office" xmlns:r="http://schemas.openxmlformats.org/officeDocument/2006/relationships" xmlns:m="http://schemas.openxmlformats.org/officeDocument/2006/math" xmlns:v="urn:schemas-microsoft-com:vml" xmlns:wp14="http://schemas.microsoft.com/office/word/2010/wordprocessingDrawing" xmlns:wp="http://schemas.openxmlformats.org/drawingml/2006/wordprocessingDrawing" xmlns:w10="urn:schemas-microsoft-com:office:word" xmlns:w="http://schemas.openxmlformats.org/wordprocessingml/2006/main" xmlns:w14="http://schemas.microsoft.com/office/word/2010/wordml" xmlns:w15="http://schemas.microsoft.com/office/word/2012/wordml" xmlns:w16cid="http://schemas.microsoft.com/office/word/2016/wordml/cid" xmlns:w16se="http://schemas.microsoft.com/office/word/2015/wordml/symex" xmlns:wpg="http://schemas.microsoft.com/office/word/2010/wordprocessingGroup" xmlns:wpi="http://schemas.microsoft.com/office/word/2010/wordprocessingInk" xmlns:wne="http://schemas.microsoft.com/office/word/2006/wordml" xmlns:wps="http://schemas.microsoft.com/office/word/2010/wordprocessingShape" mc:Ignorable="w14 w15 w16se w16cid wp14">
   <w:body>
     <w:p>
       <w:pPr>
@@ -77,11 +77,19 @@
         </w:rPr>
         <w:tab/>
       </w:r>
-      <w:r>
-        <w:rPr>
-          <w:rFonts w:ascii="Arial" w:eastAsia="Times New Roman" w:hAnsi="Arial" w:cs="Arial"/>
-        </w:rPr>
-        <w:t>Naïm Maoun</w:t>
+      <w:proofErr w:type="spellStart"/>
+      <w:r>
+        <w:rPr>
+          <w:rFonts w:ascii="Arial" w:eastAsia="Times New Roman" w:hAnsi="Arial" w:cs="Arial"/>
+        </w:rPr>
+        <w:t>Naïm</w:t>
+      </w:r>
+      <w:proofErr w:type="spellEnd"/>
+      <w:r>
+        <w:rPr>
+          <w:rFonts w:ascii="Arial" w:eastAsia="Times New Roman" w:hAnsi="Arial" w:cs="Arial"/>
+        </w:rPr>
+        <w:t xml:space="preserve"> Maoun</w:t>
       </w:r>
     </w:p>
     <w:p>
@@ -308,8 +316,16 @@
         <w:rPr>
           <w:rFonts w:ascii="Arial" w:eastAsia="Times New Roman" w:hAnsi="Arial" w:cs="Arial"/>
         </w:rPr>
-        <w:t>Helge Janicke</w:t>
-      </w:r>
+        <w:t xml:space="preserve">Helge </w:t>
+      </w:r>
+      <w:proofErr w:type="spellStart"/>
+      <w:r>
+        <w:rPr>
+          <w:rFonts w:ascii="Arial" w:eastAsia="Times New Roman" w:hAnsi="Arial" w:cs="Arial"/>
+        </w:rPr>
+        <w:t>Janicke</w:t>
+      </w:r>
+      <w:proofErr w:type="spellEnd"/>
       <w:r>
         <w:rPr>
           <w:rFonts w:ascii="Arial" w:eastAsia="Times New Roman" w:hAnsi="Arial" w:cs="Arial"/>
@@ -393,7 +409,14 @@
           <w:rFonts w:ascii="Arial" w:eastAsia="Comic Sans MS" w:hAnsi="Arial" w:cs="Arial"/>
           <w:sz w:val="20"/>
         </w:rPr>
-        <w:t>develop a mobile app that ordinary</w:t>
+        <w:t xml:space="preserve">develop </w:t>
+      </w:r>
+      <w:r>
+        <w:rPr>
+          <w:rFonts w:ascii="Arial" w:eastAsia="Comic Sans MS" w:hAnsi="Arial" w:cs="Arial"/>
+          <w:sz w:val="20"/>
+        </w:rPr>
+        <w:t>a mobile app that ordinary</w:t>
       </w:r>
       <w:r>
         <w:rPr>
@@ -407,7 +430,28 @@
           <w:rFonts w:ascii="Arial" w:eastAsia="Comic Sans MS" w:hAnsi="Arial" w:cs="Arial"/>
           <w:sz w:val="20"/>
         </w:rPr>
-        <w:t>home users can use to</w:t>
+        <w:t>home</w:t>
+      </w:r>
+      <w:r>
+        <w:rPr>
+          <w:rFonts w:ascii="Arial" w:eastAsia="Comic Sans MS" w:hAnsi="Arial" w:cs="Arial"/>
+          <w:sz w:val="20"/>
+        </w:rPr>
+        <w:t xml:space="preserve"> network</w:t>
+      </w:r>
+      <w:r>
+        <w:rPr>
+          <w:rFonts w:ascii="Arial" w:eastAsia="Comic Sans MS" w:hAnsi="Arial" w:cs="Arial"/>
+          <w:sz w:val="20"/>
+        </w:rPr>
+        <w:t xml:space="preserve"> user</w:t>
+      </w:r>
+      <w:r>
+        <w:rPr>
+          <w:rFonts w:ascii="Arial" w:eastAsia="Comic Sans MS" w:hAnsi="Arial" w:cs="Arial"/>
+          <w:sz w:val="20"/>
+        </w:rPr>
+        <w:t xml:space="preserve"> can use to</w:t>
       </w:r>
       <w:r>
         <w:rPr>
@@ -487,7 +531,21 @@
           <w:rFonts w:ascii="Arial" w:eastAsia="Comic Sans MS" w:hAnsi="Arial" w:cs="Arial"/>
           <w:sz w:val="20"/>
         </w:rPr>
-        <w:t xml:space="preserve">Nowadays, with the increasing amount of devices that </w:t>
+        <w:t xml:space="preserve">Nowadays, with the increasing </w:t>
+      </w:r>
+      <w:r>
+        <w:rPr>
+          <w:rFonts w:ascii="Arial" w:eastAsia="Comic Sans MS" w:hAnsi="Arial" w:cs="Arial"/>
+          <w:sz w:val="20"/>
+        </w:rPr>
+        <w:t>number</w:t>
+      </w:r>
+      <w:r>
+        <w:rPr>
+          <w:rFonts w:ascii="Arial" w:eastAsia="Comic Sans MS" w:hAnsi="Arial" w:cs="Arial"/>
+          <w:sz w:val="20"/>
+        </w:rPr>
+        <w:t xml:space="preserve"> of devices that </w:t>
       </w:r>
       <w:r>
         <w:rPr>
@@ -536,7 +594,23 @@
           <w:rFonts w:ascii="Arial" w:eastAsia="Comic Sans MS" w:hAnsi="Arial" w:cs="Arial"/>
           <w:sz w:val="20"/>
         </w:rPr>
-        <w:t xml:space="preserve"> This is why it is very important to assist</w:t>
+        <w:t xml:space="preserve"> </w:t>
+      </w:r>
+      <w:proofErr w:type="gramStart"/>
+      <w:r>
+        <w:rPr>
+          <w:rFonts w:ascii="Arial" w:eastAsia="Comic Sans MS" w:hAnsi="Arial" w:cs="Arial"/>
+          <w:sz w:val="20"/>
+        </w:rPr>
+        <w:t>This is why</w:t>
+      </w:r>
+      <w:proofErr w:type="gramEnd"/>
+      <w:r>
+        <w:rPr>
+          <w:rFonts w:ascii="Arial" w:eastAsia="Comic Sans MS" w:hAnsi="Arial" w:cs="Arial"/>
+          <w:sz w:val="20"/>
+        </w:rPr>
+        <w:t xml:space="preserve"> it is very important to assist</w:t>
       </w:r>
       <w:r>
         <w:rPr>
@@ -588,7 +662,21 @@
           <w:rFonts w:ascii="Arial" w:eastAsia="Comic Sans MS" w:hAnsi="Arial" w:cs="Arial"/>
           <w:sz w:val="20"/>
         </w:rPr>
-        <w:t>As many home internet consumers, especially those who do not have an IT background, would generally leave all the default settings in place including the default password of their WIFI. This is why it is important to make sure they understand every security</w:t>
+        <w:t xml:space="preserve">As many home internet consumers, especially those who do not have an IT background, would generally leave all the default settings in place including the default password of their WIFI. </w:t>
+      </w:r>
+      <w:r>
+        <w:rPr>
+          <w:rFonts w:ascii="Arial" w:eastAsia="Comic Sans MS" w:hAnsi="Arial" w:cs="Arial"/>
+          <w:sz w:val="20"/>
+        </w:rPr>
+        <w:t>Therefore,</w:t>
+      </w:r>
+      <w:r>
+        <w:rPr>
+          <w:rFonts w:ascii="Arial" w:eastAsia="Comic Sans MS" w:hAnsi="Arial" w:cs="Arial"/>
+          <w:sz w:val="20"/>
+        </w:rPr>
+        <w:t xml:space="preserve"> it is important to make sure they understand every security</w:t>
       </w:r>
       <w:r>
         <w:rPr>
@@ -670,7 +758,14 @@
           <w:rFonts w:ascii="Arial" w:eastAsia="Comic Sans MS" w:hAnsi="Arial" w:cs="Arial"/>
           <w:sz w:val="20"/>
         </w:rPr>
-        <w:t>So it is important to ensure that all aspects of the assessment criteria (</w:t>
+        <w:t>So,</w:t>
+      </w:r>
+      <w:r>
+        <w:rPr>
+          <w:rFonts w:ascii="Arial" w:eastAsia="Comic Sans MS" w:hAnsi="Arial" w:cs="Arial"/>
+          <w:sz w:val="20"/>
+        </w:rPr>
+        <w:t xml:space="preserve"> it is important to ensure that all aspects of the assessment criteria (</w:t>
       </w:r>
       <w:r>
         <w:rPr>
@@ -741,7 +836,35 @@
           <w:rFonts w:ascii="Arial" w:eastAsia="Comic Sans MS" w:hAnsi="Arial" w:cs="Arial"/>
           <w:sz w:val="20"/>
         </w:rPr>
-        <w:t>of this project is to develop a user friendly android application to help non-technically minded home users set up securely their home network. Therefore making sure that no device connected to the network is at risk.</w:t>
+        <w:t xml:space="preserve">of this project is to develop a </w:t>
+      </w:r>
+      <w:r>
+        <w:rPr>
+          <w:rFonts w:ascii="Arial" w:eastAsia="Comic Sans MS" w:hAnsi="Arial" w:cs="Arial"/>
+          <w:sz w:val="20"/>
+        </w:rPr>
+        <w:t>user-friendly</w:t>
+      </w:r>
+      <w:r>
+        <w:rPr>
+          <w:rFonts w:ascii="Arial" w:eastAsia="Comic Sans MS" w:hAnsi="Arial" w:cs="Arial"/>
+          <w:sz w:val="20"/>
+        </w:rPr>
+        <w:t xml:space="preserve"> android application to help non-technically minded home users set up securely their home network. </w:t>
+      </w:r>
+      <w:r>
+        <w:rPr>
+          <w:rFonts w:ascii="Arial" w:eastAsia="Comic Sans MS" w:hAnsi="Arial" w:cs="Arial"/>
+          <w:sz w:val="20"/>
+        </w:rPr>
+        <w:t>Therefore,</w:t>
+      </w:r>
+      <w:r>
+        <w:rPr>
+          <w:rFonts w:ascii="Arial" w:eastAsia="Comic Sans MS" w:hAnsi="Arial" w:cs="Arial"/>
+          <w:sz w:val="20"/>
+        </w:rPr>
+        <w:t xml:space="preserve"> making sure that no device connected to the network is at risk.</w:t>
       </w:r>
     </w:p>
     <w:p>
@@ -895,7 +1018,21 @@
           <w:rFonts w:ascii="Arial" w:eastAsia="Comic Sans MS" w:hAnsi="Arial" w:cs="Arial"/>
           <w:sz w:val="20"/>
         </w:rPr>
-        <w:t>Design the app in a user friendly way</w:t>
+        <w:t xml:space="preserve">Design the app in a </w:t>
+      </w:r>
+      <w:r>
+        <w:rPr>
+          <w:rFonts w:ascii="Arial" w:eastAsia="Comic Sans MS" w:hAnsi="Arial" w:cs="Arial"/>
+          <w:sz w:val="20"/>
+        </w:rPr>
+        <w:t>user-friendly</w:t>
+      </w:r>
+      <w:r>
+        <w:rPr>
+          <w:rFonts w:ascii="Arial" w:eastAsia="Comic Sans MS" w:hAnsi="Arial" w:cs="Arial"/>
+          <w:sz w:val="20"/>
+        </w:rPr>
+        <w:t xml:space="preserve"> way</w:t>
       </w:r>
       <w:r>
         <w:rPr>
@@ -2934,61 +3071,23 @@
           <w:sz w:val="20"/>
         </w:rPr>
       </w:pPr>
-      <w:r>
-        <w:rPr>
-          <w:rFonts w:ascii="Arial" w:eastAsia="Comic Sans MS" w:hAnsi="Arial" w:cs="Arial"/>
-          <w:b/>
-          <w:sz w:val="20"/>
-        </w:rPr>
-        <w:t xml:space="preserve">Step 1: </w:t>
-      </w:r>
-      <w:r>
-        <w:rPr>
-          <w:rFonts w:ascii="Arial" w:eastAsia="Comic Sans MS" w:hAnsi="Arial" w:cs="Arial"/>
-          <w:sz w:val="20"/>
-        </w:rPr>
-        <w:t>Fully learn Java</w:t>
-      </w:r>
-    </w:p>
-    <w:p>
-      <w:pPr>
-        <w:spacing w:after="0" w:line="240" w:lineRule="auto"/>
-        <w:rPr>
-          <w:rFonts w:ascii="Arial" w:eastAsia="Comic Sans MS" w:hAnsi="Arial" w:cs="Arial"/>
-          <w:sz w:val="20"/>
-        </w:rPr>
-      </w:pPr>
-      <w:r>
-        <w:rPr>
-          <w:rFonts w:ascii="Arial" w:eastAsia="Comic Sans MS" w:hAnsi="Arial" w:cs="Arial"/>
-          <w:b/>
-          <w:sz w:val="20"/>
-        </w:rPr>
-        <w:t>Step 2:</w:t>
-      </w:r>
-      <w:r>
-        <w:rPr>
-          <w:rFonts w:ascii="Arial" w:eastAsia="Comic Sans MS" w:hAnsi="Arial" w:cs="Arial"/>
-          <w:sz w:val="20"/>
-        </w:rPr>
-        <w:t xml:space="preserve"> Learn how to use Android studio to its full capability</w:t>
-      </w:r>
-    </w:p>
-    <w:p>
-      <w:pPr>
-        <w:spacing w:after="0" w:line="240" w:lineRule="auto"/>
-        <w:rPr>
-          <w:rFonts w:ascii="Arial" w:eastAsia="Comic Sans MS" w:hAnsi="Arial" w:cs="Arial"/>
-          <w:sz w:val="20"/>
-        </w:rPr>
-      </w:pPr>
-      <w:r>
-        <w:rPr>
-          <w:rFonts w:ascii="Arial" w:eastAsia="Comic Sans MS" w:hAnsi="Arial" w:cs="Arial"/>
-          <w:b/>
-          <w:sz w:val="20"/>
-        </w:rPr>
-        <w:t xml:space="preserve">Step 3: </w:t>
+    </w:p>
+    <w:p>
+      <w:pPr>
+        <w:spacing w:after="0" w:line="240" w:lineRule="auto"/>
+        <w:rPr>
+          <w:rFonts w:ascii="Arial" w:eastAsia="Comic Sans MS" w:hAnsi="Arial" w:cs="Arial"/>
+          <w:sz w:val="20"/>
+        </w:rPr>
+      </w:pPr>
+      <w:r>
+        <w:rPr>
+          <w:rFonts w:ascii="Arial" w:eastAsia="Comic Sans MS" w:hAnsi="Arial" w:cs="Arial"/>
+          <w:b/>
+          <w:bCs/>
+          <w:sz w:val="20"/>
+        </w:rPr>
+        <w:t xml:space="preserve">Week 5 -6: </w:t>
       </w:r>
       <w:r>
         <w:rPr>
@@ -2997,190 +3096,86 @@
         </w:rPr>
         <w:t>Research and learn all the different ways to secure a home network from different types of attacks</w:t>
       </w:r>
-    </w:p>
-    <w:p>
-      <w:pPr>
-        <w:spacing w:after="0" w:line="240" w:lineRule="auto"/>
-        <w:rPr>
-          <w:rFonts w:ascii="Arial" w:eastAsia="Comic Sans MS" w:hAnsi="Arial" w:cs="Arial"/>
-          <w:sz w:val="20"/>
-        </w:rPr>
-      </w:pPr>
-      <w:r>
-        <w:rPr>
-          <w:rFonts w:ascii="Arial" w:eastAsia="Comic Sans MS" w:hAnsi="Arial" w:cs="Arial"/>
-          <w:b/>
-          <w:sz w:val="20"/>
-        </w:rPr>
-        <w:t xml:space="preserve">Step 4: </w:t>
-      </w:r>
-      <w:r>
-        <w:rPr>
-          <w:rFonts w:ascii="Arial" w:eastAsia="Comic Sans MS" w:hAnsi="Arial" w:cs="Arial"/>
-          <w:sz w:val="20"/>
-        </w:rPr>
-        <w:t>Draw up the design of my app</w:t>
-      </w:r>
-    </w:p>
-    <w:p>
-      <w:pPr>
-        <w:spacing w:after="0" w:line="240" w:lineRule="auto"/>
-        <w:rPr>
-          <w:rFonts w:ascii="Arial" w:eastAsia="Comic Sans MS" w:hAnsi="Arial" w:cs="Arial"/>
-          <w:sz w:val="20"/>
-        </w:rPr>
-      </w:pPr>
-      <w:r>
-        <w:rPr>
-          <w:rFonts w:ascii="Arial" w:eastAsia="Comic Sans MS" w:hAnsi="Arial" w:cs="Arial"/>
-          <w:b/>
-          <w:sz w:val="20"/>
-        </w:rPr>
-        <w:t>Step 5:</w:t>
-      </w:r>
-      <w:r>
-        <w:rPr>
-          <w:rFonts w:ascii="Arial" w:eastAsia="Comic Sans MS" w:hAnsi="Arial" w:cs="Arial"/>
-          <w:sz w:val="20"/>
-        </w:rPr>
-        <w:t xml:space="preserve"> Build the main structure of the app</w:t>
-      </w:r>
-    </w:p>
-    <w:p>
-      <w:pPr>
-        <w:spacing w:after="0" w:line="240" w:lineRule="auto"/>
-        <w:rPr>
-          <w:rFonts w:ascii="Arial" w:eastAsia="Comic Sans MS" w:hAnsi="Arial" w:cs="Arial"/>
-          <w:sz w:val="20"/>
-        </w:rPr>
-      </w:pPr>
-      <w:r>
-        <w:rPr>
-          <w:rFonts w:ascii="Arial" w:eastAsia="Comic Sans MS" w:hAnsi="Arial" w:cs="Arial"/>
-          <w:b/>
-          <w:sz w:val="20"/>
-        </w:rPr>
-        <w:t xml:space="preserve">Step 6: </w:t>
-      </w:r>
-      <w:r>
-        <w:rPr>
-          <w:rFonts w:ascii="Arial" w:eastAsia="Comic Sans MS" w:hAnsi="Arial" w:cs="Arial"/>
-          <w:sz w:val="20"/>
-        </w:rPr>
-        <w:t>Build the security check list feature in the app</w:t>
-      </w:r>
-    </w:p>
-    <w:p>
-      <w:pPr>
-        <w:spacing w:after="0" w:line="240" w:lineRule="auto"/>
-        <w:rPr>
-          <w:rFonts w:ascii="Arial" w:eastAsia="Comic Sans MS" w:hAnsi="Arial" w:cs="Arial"/>
-          <w:sz w:val="20"/>
-        </w:rPr>
-      </w:pPr>
-      <w:r>
-        <w:rPr>
-          <w:rFonts w:ascii="Arial" w:eastAsia="Comic Sans MS" w:hAnsi="Arial" w:cs="Arial"/>
-          <w:b/>
-          <w:sz w:val="20"/>
-        </w:rPr>
-        <w:t xml:space="preserve">Step 7: </w:t>
-      </w:r>
-      <w:r>
-        <w:rPr>
-          <w:rFonts w:ascii="Arial" w:eastAsia="Comic Sans MS" w:hAnsi="Arial" w:cs="Arial"/>
-          <w:sz w:val="20"/>
-        </w:rPr>
-        <w:t xml:space="preserve">Add the glossary of all the security terms, making sure they are explained in </w:t>
-      </w:r>
-      <w:r>
-        <w:rPr>
-          <w:rFonts w:ascii="Arial" w:eastAsia="Comic Sans MS" w:hAnsi="Arial" w:cs="Arial"/>
-          <w:sz w:val="20"/>
-        </w:rPr>
-        <w:t>layman's terms</w:t>
-      </w:r>
-    </w:p>
-    <w:p>
-      <w:pPr>
-        <w:spacing w:after="0" w:line="240" w:lineRule="auto"/>
-        <w:rPr>
-          <w:rFonts w:ascii="Arial" w:eastAsia="Comic Sans MS" w:hAnsi="Arial" w:cs="Arial"/>
-          <w:sz w:val="20"/>
-        </w:rPr>
-      </w:pPr>
-      <w:r>
-        <w:rPr>
-          <w:rFonts w:ascii="Arial" w:eastAsia="Comic Sans MS" w:hAnsi="Arial" w:cs="Arial"/>
-          <w:b/>
-          <w:sz w:val="20"/>
-        </w:rPr>
-        <w:t xml:space="preserve">Step 8: </w:t>
-      </w:r>
-      <w:r>
-        <w:rPr>
-          <w:rFonts w:ascii="Arial" w:eastAsia="Comic Sans MS" w:hAnsi="Arial" w:cs="Arial"/>
-          <w:sz w:val="20"/>
-        </w:rPr>
-        <w:t>Add the Nessus scanner to the app</w:t>
-      </w:r>
-    </w:p>
-    <w:p>
-      <w:pPr>
-        <w:spacing w:after="0" w:line="240" w:lineRule="auto"/>
-        <w:rPr>
-          <w:rFonts w:ascii="Arial" w:eastAsia="Comic Sans MS" w:hAnsi="Arial" w:cs="Arial"/>
-          <w:sz w:val="20"/>
-        </w:rPr>
-      </w:pPr>
-      <w:r>
-        <w:rPr>
-          <w:rFonts w:ascii="Arial" w:eastAsia="Comic Sans MS" w:hAnsi="Arial" w:cs="Arial"/>
-          <w:b/>
-          <w:sz w:val="20"/>
-        </w:rPr>
-        <w:t xml:space="preserve">Step 9: </w:t>
-      </w:r>
-      <w:r>
-        <w:rPr>
-          <w:rFonts w:ascii="Arial" w:eastAsia="Comic Sans MS" w:hAnsi="Arial" w:cs="Arial"/>
-          <w:sz w:val="20"/>
-        </w:rPr>
-        <w:t>Add graphics and improve the ‘Front-end’ of the app</w:t>
-      </w:r>
-    </w:p>
-    <w:p>
-      <w:pPr>
-        <w:spacing w:after="0" w:line="240" w:lineRule="auto"/>
-        <w:rPr>
-          <w:rFonts w:ascii="Arial" w:eastAsia="Comic Sans MS" w:hAnsi="Arial" w:cs="Arial"/>
-          <w:sz w:val="20"/>
-        </w:rPr>
-      </w:pPr>
-      <w:r>
-        <w:rPr>
-          <w:rFonts w:ascii="Arial" w:eastAsia="Comic Sans MS" w:hAnsi="Arial" w:cs="Arial"/>
-          <w:b/>
-          <w:sz w:val="20"/>
-        </w:rPr>
-        <w:t xml:space="preserve">Step 10: </w:t>
-      </w:r>
-      <w:r>
-        <w:rPr>
-          <w:rFonts w:ascii="Arial" w:eastAsia="Comic Sans MS" w:hAnsi="Arial" w:cs="Arial"/>
-          <w:sz w:val="20"/>
-        </w:rPr>
-        <w:t>Test the app, and write the report</w:t>
-      </w:r>
-    </w:p>
-    <w:p>
-      <w:pPr>
-        <w:spacing w:after="0" w:line="240" w:lineRule="auto"/>
-        <w:rPr>
-          <w:rFonts w:ascii="Arial" w:eastAsia="Comic Sans MS" w:hAnsi="Arial" w:cs="Arial"/>
-          <w:sz w:val="20"/>
-        </w:rPr>
-      </w:pPr>
+      <w:r>
+        <w:rPr>
+          <w:rFonts w:ascii="Arial" w:eastAsia="Comic Sans MS" w:hAnsi="Arial" w:cs="Arial"/>
+          <w:sz w:val="20"/>
+        </w:rPr>
+        <w:t xml:space="preserve"> and write literature review</w:t>
+      </w:r>
+    </w:p>
+    <w:p>
+      <w:pPr>
+        <w:spacing w:after="0" w:line="240" w:lineRule="auto"/>
+        <w:rPr>
+          <w:rFonts w:ascii="Arial" w:eastAsia="Comic Sans MS" w:hAnsi="Arial" w:cs="Arial"/>
+          <w:sz w:val="20"/>
+        </w:rPr>
+      </w:pPr>
+      <w:r>
+        <w:rPr>
+          <w:rFonts w:ascii="Arial" w:eastAsia="Comic Sans MS" w:hAnsi="Arial" w:cs="Arial"/>
+          <w:b/>
+          <w:bCs/>
+          <w:sz w:val="20"/>
+        </w:rPr>
+        <w:t xml:space="preserve">Week 7: </w:t>
+      </w:r>
+      <w:r>
+        <w:rPr>
+          <w:rFonts w:ascii="Arial" w:eastAsia="Comic Sans MS" w:hAnsi="Arial" w:cs="Arial"/>
+          <w:sz w:val="20"/>
+        </w:rPr>
+        <w:t xml:space="preserve">Make sure everything is </w:t>
+      </w:r>
+      <w:proofErr w:type="gramStart"/>
+      <w:r>
+        <w:rPr>
+          <w:rFonts w:ascii="Arial" w:eastAsia="Comic Sans MS" w:hAnsi="Arial" w:cs="Arial"/>
+          <w:sz w:val="20"/>
+        </w:rPr>
+        <w:t>in order for</w:t>
+      </w:r>
+      <w:proofErr w:type="gramEnd"/>
+      <w:r>
+        <w:rPr>
+          <w:rFonts w:ascii="Arial" w:eastAsia="Comic Sans MS" w:hAnsi="Arial" w:cs="Arial"/>
+          <w:sz w:val="20"/>
+        </w:rPr>
+        <w:t xml:space="preserve"> initial submission</w:t>
+      </w:r>
+    </w:p>
+    <w:p>
+      <w:pPr>
+        <w:spacing w:after="0" w:line="240" w:lineRule="auto"/>
+        <w:rPr>
+          <w:rFonts w:ascii="Arial" w:eastAsia="Comic Sans MS" w:hAnsi="Arial" w:cs="Arial"/>
+          <w:sz w:val="20"/>
+        </w:rPr>
+      </w:pPr>
+      <w:r>
+        <w:rPr>
+          <w:rFonts w:ascii="Arial" w:eastAsia="Comic Sans MS" w:hAnsi="Arial" w:cs="Arial"/>
+          <w:b/>
+          <w:bCs/>
+          <w:sz w:val="20"/>
+        </w:rPr>
+        <w:t>Week 8:</w:t>
+      </w:r>
+      <w:r>
+        <w:rPr>
+          <w:rFonts w:ascii="Arial" w:eastAsia="Comic Sans MS" w:hAnsi="Arial" w:cs="Arial"/>
+          <w:sz w:val="20"/>
+        </w:rPr>
+        <w:t xml:space="preserve"> Draw up the design of the app</w:t>
+      </w:r>
+      <w:r>
+        <w:rPr>
+          <w:rFonts w:ascii="Arial" w:eastAsia="Comic Sans MS" w:hAnsi="Arial" w:cs="Arial"/>
+          <w:sz w:val="20"/>
+        </w:rPr>
+        <w:t xml:space="preserve">: how the app will look like: main page, menu tab, splash screen, logo of the app </w:t>
+      </w:r>
       <w:r>
         <w:rPr>
           <w:rFonts w:ascii="Arial" w:eastAsia="Comic Sans MS" w:hAnsi="Arial" w:cs="Arial"/>
@@ -3197,6 +3192,406 @@
           <w:sz w:val="20"/>
         </w:rPr>
       </w:pPr>
+      <w:r>
+        <w:rPr>
+          <w:rFonts w:ascii="Arial" w:eastAsia="Comic Sans MS" w:hAnsi="Arial" w:cs="Arial"/>
+          <w:b/>
+          <w:bCs/>
+          <w:sz w:val="20"/>
+        </w:rPr>
+        <w:t>Week 9</w:t>
+      </w:r>
+      <w:r>
+        <w:rPr>
+          <w:rFonts w:ascii="Arial" w:eastAsia="Comic Sans MS" w:hAnsi="Arial" w:cs="Arial"/>
+          <w:b/>
+          <w:bCs/>
+          <w:sz w:val="20"/>
+        </w:rPr>
+        <w:t>-11</w:t>
+      </w:r>
+      <w:r>
+        <w:rPr>
+          <w:rFonts w:ascii="Arial" w:eastAsia="Comic Sans MS" w:hAnsi="Arial" w:cs="Arial"/>
+          <w:b/>
+          <w:bCs/>
+          <w:sz w:val="20"/>
+        </w:rPr>
+        <w:t>:</w:t>
+      </w:r>
+      <w:r>
+        <w:rPr>
+          <w:rFonts w:ascii="Arial" w:eastAsia="Comic Sans MS" w:hAnsi="Arial" w:cs="Arial"/>
+          <w:sz w:val="20"/>
+        </w:rPr>
+        <w:t xml:space="preserve"> Build the main structure of the app, without any feature</w:t>
+      </w:r>
+      <w:r>
+        <w:rPr>
+          <w:rFonts w:ascii="Arial" w:eastAsia="Comic Sans MS" w:hAnsi="Arial" w:cs="Arial"/>
+          <w:sz w:val="20"/>
+        </w:rPr>
+        <w:t xml:space="preserve">: bare bones of the app, </w:t>
+      </w:r>
+      <w:r>
+        <w:rPr>
+          <w:rFonts w:ascii="Arial" w:eastAsia="Comic Sans MS" w:hAnsi="Arial" w:cs="Arial"/>
+          <w:sz w:val="20"/>
+        </w:rPr>
+        <w:t>home screen</w:t>
+      </w:r>
+      <w:r>
+        <w:rPr>
+          <w:rFonts w:ascii="Arial" w:eastAsia="Comic Sans MS" w:hAnsi="Arial" w:cs="Arial"/>
+          <w:sz w:val="20"/>
+        </w:rPr>
+        <w:t>, menu</w:t>
+      </w:r>
+    </w:p>
+    <w:p>
+      <w:pPr>
+        <w:spacing w:after="0" w:line="240" w:lineRule="auto"/>
+        <w:rPr>
+          <w:rFonts w:ascii="Arial" w:eastAsia="Comic Sans MS" w:hAnsi="Arial" w:cs="Arial"/>
+          <w:sz w:val="20"/>
+        </w:rPr>
+      </w:pPr>
+      <w:r>
+        <w:rPr>
+          <w:rFonts w:ascii="Arial" w:eastAsia="Comic Sans MS" w:hAnsi="Arial" w:cs="Arial"/>
+          <w:b/>
+          <w:bCs/>
+          <w:sz w:val="20"/>
+        </w:rPr>
+        <w:t>Week 12:</w:t>
+      </w:r>
+      <w:r>
+        <w:rPr>
+          <w:rFonts w:ascii="Arial" w:eastAsia="Comic Sans MS" w:hAnsi="Arial" w:cs="Arial"/>
+          <w:sz w:val="20"/>
+        </w:rPr>
+        <w:t xml:space="preserve"> Add glossary page to the app with </w:t>
+      </w:r>
+      <w:r>
+        <w:rPr>
+          <w:rFonts w:ascii="Arial" w:eastAsia="Comic Sans MS" w:hAnsi="Arial" w:cs="Arial"/>
+          <w:sz w:val="20"/>
+        </w:rPr>
+        <w:t>general network security terms</w:t>
+      </w:r>
+    </w:p>
+    <w:p>
+      <w:pPr>
+        <w:spacing w:after="0" w:line="240" w:lineRule="auto"/>
+        <w:rPr>
+          <w:rFonts w:ascii="Arial" w:eastAsia="Comic Sans MS" w:hAnsi="Arial" w:cs="Arial"/>
+          <w:b/>
+          <w:bCs/>
+          <w:sz w:val="20"/>
+        </w:rPr>
+      </w:pPr>
+      <w:r>
+        <w:rPr>
+          <w:rFonts w:ascii="Arial" w:eastAsia="Comic Sans MS" w:hAnsi="Arial" w:cs="Arial"/>
+          <w:b/>
+          <w:bCs/>
+          <w:sz w:val="20"/>
+        </w:rPr>
+        <w:t>Week 14 -</w:t>
+      </w:r>
+      <w:r>
+        <w:rPr>
+          <w:rFonts w:ascii="Arial" w:eastAsia="Comic Sans MS" w:hAnsi="Arial" w:cs="Arial"/>
+          <w:b/>
+          <w:bCs/>
+          <w:sz w:val="20"/>
+        </w:rPr>
+        <w:t>19</w:t>
+      </w:r>
+      <w:r>
+        <w:rPr>
+          <w:rFonts w:ascii="Arial" w:eastAsia="Comic Sans MS" w:hAnsi="Arial" w:cs="Arial"/>
+          <w:b/>
+          <w:bCs/>
+          <w:sz w:val="20"/>
+        </w:rPr>
+        <w:t xml:space="preserve">: </w:t>
+      </w:r>
+      <w:r>
+        <w:rPr>
+          <w:rFonts w:ascii="Arial" w:eastAsia="Comic Sans MS" w:hAnsi="Arial" w:cs="Arial"/>
+          <w:sz w:val="20"/>
+        </w:rPr>
+        <w:t>Build the main part of the app: Adding check</w:t>
+      </w:r>
+      <w:r>
+        <w:rPr>
+          <w:rFonts w:ascii="Arial" w:eastAsia="Comic Sans MS" w:hAnsi="Arial" w:cs="Arial"/>
+          <w:sz w:val="20"/>
+        </w:rPr>
+        <w:t>list component to the app, different configuration procedures depending on default routers from ISPs.</w:t>
+      </w:r>
+      <w:r>
+        <w:rPr>
+          <w:rFonts w:ascii="Arial" w:eastAsia="Comic Sans MS" w:hAnsi="Arial" w:cs="Arial"/>
+          <w:b/>
+          <w:bCs/>
+          <w:sz w:val="20"/>
+        </w:rPr>
+        <w:t xml:space="preserve"> </w:t>
+      </w:r>
+    </w:p>
+    <w:p>
+      <w:pPr>
+        <w:spacing w:after="0" w:line="240" w:lineRule="auto"/>
+        <w:rPr>
+          <w:rFonts w:ascii="Arial" w:eastAsia="Comic Sans MS" w:hAnsi="Arial" w:cs="Arial"/>
+          <w:sz w:val="20"/>
+        </w:rPr>
+      </w:pPr>
+      <w:r>
+        <w:rPr>
+          <w:rFonts w:ascii="Arial" w:eastAsia="Comic Sans MS" w:hAnsi="Arial" w:cs="Arial"/>
+          <w:b/>
+          <w:bCs/>
+          <w:sz w:val="20"/>
+        </w:rPr>
+        <w:t xml:space="preserve">Week 20: </w:t>
+      </w:r>
+      <w:r>
+        <w:rPr>
+          <w:rFonts w:ascii="Arial" w:eastAsia="Comic Sans MS" w:hAnsi="Arial" w:cs="Arial"/>
+          <w:sz w:val="20"/>
+        </w:rPr>
+        <w:t>Linking technical terms from the ‘checklist’ and router setup guide to the glossary</w:t>
+      </w:r>
+    </w:p>
+    <w:p>
+      <w:pPr>
+        <w:spacing w:after="0" w:line="240" w:lineRule="auto"/>
+        <w:rPr>
+          <w:rFonts w:ascii="Arial" w:eastAsia="Comic Sans MS" w:hAnsi="Arial" w:cs="Arial"/>
+          <w:sz w:val="20"/>
+        </w:rPr>
+      </w:pPr>
+      <w:r>
+        <w:rPr>
+          <w:rFonts w:ascii="Arial" w:eastAsia="Comic Sans MS" w:hAnsi="Arial" w:cs="Arial"/>
+          <w:b/>
+          <w:bCs/>
+          <w:sz w:val="20"/>
+        </w:rPr>
+        <w:t>Week 21-22:</w:t>
+      </w:r>
+      <w:r>
+        <w:rPr>
+          <w:rFonts w:ascii="Arial" w:eastAsia="Comic Sans MS" w:hAnsi="Arial" w:cs="Arial"/>
+          <w:sz w:val="20"/>
+        </w:rPr>
+        <w:t xml:space="preserve"> Implement Nessus to the app</w:t>
+      </w:r>
+    </w:p>
+    <w:p>
+      <w:pPr>
+        <w:spacing w:after="0" w:line="240" w:lineRule="auto"/>
+        <w:rPr>
+          <w:rFonts w:ascii="Arial" w:eastAsia="Comic Sans MS" w:hAnsi="Arial" w:cs="Arial"/>
+          <w:sz w:val="20"/>
+        </w:rPr>
+      </w:pPr>
+      <w:r>
+        <w:rPr>
+          <w:rFonts w:ascii="Arial" w:eastAsia="Comic Sans MS" w:hAnsi="Arial" w:cs="Arial"/>
+          <w:b/>
+          <w:bCs/>
+          <w:sz w:val="20"/>
+        </w:rPr>
+        <w:t xml:space="preserve">Week 23: </w:t>
+      </w:r>
+      <w:r>
+        <w:rPr>
+          <w:rFonts w:ascii="Arial" w:eastAsia="Comic Sans MS" w:hAnsi="Arial" w:cs="Arial"/>
+          <w:sz w:val="20"/>
+        </w:rPr>
+        <w:t>Fully test the app</w:t>
+      </w:r>
+    </w:p>
+    <w:p>
+      <w:pPr>
+        <w:spacing w:after="0" w:line="240" w:lineRule="auto"/>
+        <w:rPr>
+          <w:rFonts w:ascii="Arial" w:eastAsia="Comic Sans MS" w:hAnsi="Arial" w:cs="Arial"/>
+          <w:sz w:val="20"/>
+        </w:rPr>
+      </w:pPr>
+      <w:r>
+        <w:rPr>
+          <w:rFonts w:ascii="Arial" w:eastAsia="Comic Sans MS" w:hAnsi="Arial" w:cs="Arial"/>
+          <w:b/>
+          <w:bCs/>
+          <w:sz w:val="20"/>
+        </w:rPr>
+        <w:t xml:space="preserve">Week 24: </w:t>
+      </w:r>
+      <w:r>
+        <w:rPr>
+          <w:rFonts w:ascii="Arial" w:eastAsia="Comic Sans MS" w:hAnsi="Arial" w:cs="Arial"/>
+          <w:sz w:val="20"/>
+        </w:rPr>
+        <w:t>Add graphics and improve the ‘Front End’ of the app</w:t>
+      </w:r>
+    </w:p>
+    <w:p>
+      <w:pPr>
+        <w:spacing w:after="0" w:line="240" w:lineRule="auto"/>
+        <w:rPr>
+          <w:rFonts w:ascii="Arial" w:eastAsia="Comic Sans MS" w:hAnsi="Arial" w:cs="Arial"/>
+          <w:sz w:val="20"/>
+        </w:rPr>
+      </w:pPr>
+      <w:r>
+        <w:rPr>
+          <w:rFonts w:ascii="Arial" w:eastAsia="Comic Sans MS" w:hAnsi="Arial" w:cs="Arial"/>
+          <w:b/>
+          <w:bCs/>
+          <w:sz w:val="20"/>
+        </w:rPr>
+        <w:t>Week 25-28:</w:t>
+      </w:r>
+      <w:r>
+        <w:rPr>
+          <w:rFonts w:ascii="Arial" w:eastAsia="Comic Sans MS" w:hAnsi="Arial" w:cs="Arial"/>
+          <w:sz w:val="20"/>
+        </w:rPr>
+        <w:t xml:space="preserve"> </w:t>
+      </w:r>
+      <w:r>
+        <w:rPr>
+          <w:rFonts w:ascii="Arial" w:eastAsia="Comic Sans MS" w:hAnsi="Arial" w:cs="Arial"/>
+          <w:sz w:val="20"/>
+        </w:rPr>
+        <w:t xml:space="preserve">Write the report: </w:t>
+      </w:r>
+      <w:r>
+        <w:rPr>
+          <w:rFonts w:ascii="Arial" w:eastAsia="Comic Sans MS" w:hAnsi="Arial" w:cs="Arial"/>
+          <w:sz w:val="20"/>
+        </w:rPr>
+        <w:t>convert</w:t>
+      </w:r>
+      <w:r>
+        <w:rPr>
+          <w:rFonts w:ascii="Arial" w:eastAsia="Comic Sans MS" w:hAnsi="Arial" w:cs="Arial"/>
+          <w:sz w:val="20"/>
+        </w:rPr>
+        <w:t xml:space="preserve"> all the notes and drafts taken during these week to</w:t>
+      </w:r>
+      <w:r>
+        <w:rPr>
+          <w:rFonts w:ascii="Arial" w:eastAsia="Comic Sans MS" w:hAnsi="Arial" w:cs="Arial"/>
+          <w:sz w:val="20"/>
+        </w:rPr>
+        <w:t xml:space="preserve"> a well written paper.</w:t>
+      </w:r>
+      <w:r>
+        <w:rPr>
+          <w:rFonts w:ascii="Arial" w:eastAsia="Comic Sans MS" w:hAnsi="Arial" w:cs="Arial"/>
+          <w:sz w:val="20"/>
+        </w:rPr>
+        <w:t xml:space="preserve"> </w:t>
+      </w:r>
+    </w:p>
+    <w:p>
+      <w:pPr>
+        <w:spacing w:after="0" w:line="240" w:lineRule="auto"/>
+        <w:rPr>
+          <w:rFonts w:ascii="Arial" w:eastAsia="Comic Sans MS" w:hAnsi="Arial" w:cs="Arial"/>
+          <w:sz w:val="20"/>
+        </w:rPr>
+      </w:pPr>
+    </w:p>
+    <w:p>
+      <w:pPr>
+        <w:spacing w:after="0" w:line="240" w:lineRule="auto"/>
+        <w:rPr>
+          <w:rFonts w:ascii="Arial" w:eastAsia="Times New Roman" w:hAnsi="Arial" w:cs="Arial"/>
+          <w:b/>
+        </w:rPr>
+      </w:pPr>
+    </w:p>
+    <w:p>
+      <w:pPr>
+        <w:spacing w:after="0" w:line="240" w:lineRule="auto"/>
+        <w:rPr>
+          <w:rFonts w:ascii="Arial" w:eastAsia="Times New Roman" w:hAnsi="Arial" w:cs="Arial"/>
+          <w:b/>
+        </w:rPr>
+      </w:pPr>
+    </w:p>
+    <w:p>
+      <w:pPr>
+        <w:spacing w:after="0" w:line="240" w:lineRule="auto"/>
+        <w:rPr>
+          <w:rFonts w:ascii="Arial" w:eastAsia="Times New Roman" w:hAnsi="Arial" w:cs="Arial"/>
+          <w:b/>
+        </w:rPr>
+      </w:pPr>
+      <w:bookmarkStart w:id="0" w:name="_GoBack"/>
+      <w:bookmarkEnd w:id="0"/>
+    </w:p>
+    <w:p>
+      <w:pPr>
+        <w:spacing w:after="0" w:line="240" w:lineRule="auto"/>
+        <w:rPr>
+          <w:rFonts w:ascii="Arial" w:eastAsia="Times New Roman" w:hAnsi="Arial" w:cs="Arial"/>
+          <w:b/>
+        </w:rPr>
+      </w:pPr>
+    </w:p>
+    <w:p>
+      <w:pPr>
+        <w:spacing w:after="0" w:line="240" w:lineRule="auto"/>
+        <w:rPr>
+          <w:rFonts w:ascii="Arial" w:eastAsia="Times New Roman" w:hAnsi="Arial" w:cs="Arial"/>
+          <w:b/>
+        </w:rPr>
+      </w:pPr>
+    </w:p>
+    <w:p>
+      <w:pPr>
+        <w:spacing w:after="0" w:line="240" w:lineRule="auto"/>
+        <w:rPr>
+          <w:rFonts w:ascii="Arial" w:eastAsia="Times New Roman" w:hAnsi="Arial" w:cs="Arial"/>
+          <w:b/>
+        </w:rPr>
+      </w:pPr>
+    </w:p>
+    <w:p>
+      <w:pPr>
+        <w:spacing w:after="0" w:line="240" w:lineRule="auto"/>
+        <w:rPr>
+          <w:rFonts w:ascii="Arial" w:eastAsia="Times New Roman" w:hAnsi="Arial" w:cs="Arial"/>
+          <w:b/>
+        </w:rPr>
+      </w:pPr>
+    </w:p>
+    <w:p>
+      <w:pPr>
+        <w:spacing w:after="0" w:line="240" w:lineRule="auto"/>
+        <w:rPr>
+          <w:rFonts w:ascii="Arial" w:eastAsia="Times New Roman" w:hAnsi="Arial" w:cs="Arial"/>
+          <w:b/>
+        </w:rPr>
+      </w:pPr>
+    </w:p>
+    <w:p>
+      <w:pPr>
+        <w:spacing w:after="0" w:line="240" w:lineRule="auto"/>
+        <w:rPr>
+          <w:rFonts w:ascii="Arial" w:eastAsia="Times New Roman" w:hAnsi="Arial" w:cs="Arial"/>
+          <w:b/>
+        </w:rPr>
+      </w:pPr>
     </w:p>
     <w:p>
       <w:pPr>
@@ -3213,12 +3608,21 @@
         </w:rPr>
         <w:t>Student____________</w:t>
       </w:r>
-      <w:r>
-        <w:rPr>
-          <w:rFonts w:ascii="Arial" w:eastAsia="Times New Roman" w:hAnsi="Arial" w:cs="Arial"/>
-          <w:b/>
-        </w:rPr>
-        <w:t>Naïm Maoun___________</w:t>
+      <w:proofErr w:type="spellStart"/>
+      <w:r>
+        <w:rPr>
+          <w:rFonts w:ascii="Arial" w:eastAsia="Times New Roman" w:hAnsi="Arial" w:cs="Arial"/>
+          <w:b/>
+        </w:rPr>
+        <w:t>Naïm</w:t>
+      </w:r>
+      <w:proofErr w:type="spellEnd"/>
+      <w:r>
+        <w:rPr>
+          <w:rFonts w:ascii="Arial" w:eastAsia="Times New Roman" w:hAnsi="Arial" w:cs="Arial"/>
+          <w:b/>
+        </w:rPr>
+        <w:t xml:space="preserve"> Maoun___________</w:t>
       </w:r>
       <w:r>
         <w:rPr>
@@ -3249,8 +3653,6 @@
         </w:rPr>
         <w:t>24/10/2017__</w:t>
       </w:r>
-      <w:bookmarkStart w:id="0" w:name="_GoBack"/>
-      <w:bookmarkEnd w:id="0"/>
     </w:p>
     <w:p>
       <w:pPr>
@@ -3406,7 +3808,7 @@
 </file>
 
 <file path=word/endnotes.xml><?xml version="1.0" encoding="utf-8"?>
-<w:endnotes xmlns:wpc="http://schemas.microsoft.com/office/word/2010/wordprocessingCanvas" xmlns:cx="http://schemas.microsoft.com/office/drawing/2014/chartex" xmlns:cx1="http://schemas.microsoft.com/office/drawing/2015/9/8/chartex" xmlns:mc="http://schemas.openxmlformats.org/markup-compatibility/2006" xmlns:o="urn:schemas-microsoft-com:office:office" xmlns:r="http://schemas.openxmlformats.org/officeDocument/2006/relationships" xmlns:m="http://schemas.openxmlformats.org/officeDocument/2006/math" xmlns:v="urn:schemas-microsoft-com:vml" xmlns:wp14="http://schemas.microsoft.com/office/word/2010/wordprocessingDrawing" xmlns:wp="http://schemas.openxmlformats.org/drawingml/2006/wordprocessingDrawing" xmlns:w10="urn:schemas-microsoft-com:office:word" xmlns:w="http://schemas.openxmlformats.org/wordprocessingml/2006/main" xmlns:w14="http://schemas.microsoft.com/office/word/2010/wordml" xmlns:w15="http://schemas.microsoft.com/office/word/2012/wordml" xmlns:w16se="http://schemas.microsoft.com/office/word/2015/wordml/symex" xmlns:wpg="http://schemas.microsoft.com/office/word/2010/wordprocessingGroup" xmlns:wpi="http://schemas.microsoft.com/office/word/2010/wordprocessingInk" xmlns:wne="http://schemas.microsoft.com/office/word/2006/wordml" xmlns:wps="http://schemas.microsoft.com/office/word/2010/wordprocessingShape" mc:Ignorable="w14 w15 w16se wp14">
+<w:endnotes xmlns:wpc="http://schemas.microsoft.com/office/word/2010/wordprocessingCanvas" xmlns:cx="http://schemas.microsoft.com/office/drawing/2014/chartex" xmlns:cx1="http://schemas.microsoft.com/office/drawing/2015/9/8/chartex" xmlns:cx2="http://schemas.microsoft.com/office/drawing/2015/10/21/chartex" xmlns:cx3="http://schemas.microsoft.com/office/drawing/2016/5/9/chartex" xmlns:cx4="http://schemas.microsoft.com/office/drawing/2016/5/10/chartex" xmlns:cx5="http://schemas.microsoft.com/office/drawing/2016/5/11/chartex" xmlns:cx6="http://schemas.microsoft.com/office/drawing/2016/5/12/chartex" xmlns:cx7="http://schemas.microsoft.com/office/drawing/2016/5/13/chartex" xmlns:cx8="http://schemas.microsoft.com/office/drawing/2016/5/14/chartex" xmlns:mc="http://schemas.openxmlformats.org/markup-compatibility/2006" xmlns:aink="http://schemas.microsoft.com/office/drawing/2016/ink" xmlns:am3d="http://schemas.microsoft.com/office/drawing/2017/model3d" xmlns:o="urn:schemas-microsoft-com:office:office" xmlns:r="http://schemas.openxmlformats.org/officeDocument/2006/relationships" xmlns:m="http://schemas.openxmlformats.org/officeDocument/2006/math" xmlns:v="urn:schemas-microsoft-com:vml" xmlns:wp14="http://schemas.microsoft.com/office/word/2010/wordprocessingDrawing" xmlns:wp="http://schemas.openxmlformats.org/drawingml/2006/wordprocessingDrawing" xmlns:w10="urn:schemas-microsoft-com:office:word" xmlns:w="http://schemas.openxmlformats.org/wordprocessingml/2006/main" xmlns:w14="http://schemas.microsoft.com/office/word/2010/wordml" xmlns:w15="http://schemas.microsoft.com/office/word/2012/wordml" xmlns:w16cid="http://schemas.microsoft.com/office/word/2016/wordml/cid" xmlns:w16se="http://schemas.microsoft.com/office/word/2015/wordml/symex" xmlns:wpg="http://schemas.microsoft.com/office/word/2010/wordprocessingGroup" xmlns:wpi="http://schemas.microsoft.com/office/word/2010/wordprocessingInk" xmlns:wne="http://schemas.microsoft.com/office/word/2006/wordml" xmlns:wps="http://schemas.microsoft.com/office/word/2010/wordprocessingShape" mc:Ignorable="w14 w15 w16se w16cid wp14">
   <w:endnote w:type="separator" w:id="-1">
     <w:p>
       <w:pPr>
@@ -3431,7 +3833,7 @@
 </file>
 
 <file path=word/footer1.xml><?xml version="1.0" encoding="utf-8"?>
-<w:ftr xmlns:wpc="http://schemas.microsoft.com/office/word/2010/wordprocessingCanvas" xmlns:cx="http://schemas.microsoft.com/office/drawing/2014/chartex" xmlns:cx1="http://schemas.microsoft.com/office/drawing/2015/9/8/chartex" xmlns:mc="http://schemas.openxmlformats.org/markup-compatibility/2006" xmlns:o="urn:schemas-microsoft-com:office:office" xmlns:r="http://schemas.openxmlformats.org/officeDocument/2006/relationships" xmlns:m="http://schemas.openxmlformats.org/officeDocument/2006/math" xmlns:v="urn:schemas-microsoft-com:vml" xmlns:wp14="http://schemas.microsoft.com/office/word/2010/wordprocessingDrawing" xmlns:wp="http://schemas.openxmlformats.org/drawingml/2006/wordprocessingDrawing" xmlns:w10="urn:schemas-microsoft-com:office:word" xmlns:w="http://schemas.openxmlformats.org/wordprocessingml/2006/main" xmlns:w14="http://schemas.microsoft.com/office/word/2010/wordml" xmlns:w15="http://schemas.microsoft.com/office/word/2012/wordml" xmlns:w16se="http://schemas.microsoft.com/office/word/2015/wordml/symex" xmlns:wpg="http://schemas.microsoft.com/office/word/2010/wordprocessingGroup" xmlns:wpi="http://schemas.microsoft.com/office/word/2010/wordprocessingInk" xmlns:wne="http://schemas.microsoft.com/office/word/2006/wordml" xmlns:wps="http://schemas.microsoft.com/office/word/2010/wordprocessingShape" mc:Ignorable="w14 w15 w16se wp14">
+<w:ftr xmlns:wpc="http://schemas.microsoft.com/office/word/2010/wordprocessingCanvas" xmlns:cx="http://schemas.microsoft.com/office/drawing/2014/chartex" xmlns:cx1="http://schemas.microsoft.com/office/drawing/2015/9/8/chartex" xmlns:cx2="http://schemas.microsoft.com/office/drawing/2015/10/21/chartex" xmlns:cx3="http://schemas.microsoft.com/office/drawing/2016/5/9/chartex" xmlns:cx4="http://schemas.microsoft.com/office/drawing/2016/5/10/chartex" xmlns:cx5="http://schemas.microsoft.com/office/drawing/2016/5/11/chartex" xmlns:cx6="http://schemas.microsoft.com/office/drawing/2016/5/12/chartex" xmlns:cx7="http://schemas.microsoft.com/office/drawing/2016/5/13/chartex" xmlns:cx8="http://schemas.microsoft.com/office/drawing/2016/5/14/chartex" xmlns:mc="http://schemas.openxmlformats.org/markup-compatibility/2006" xmlns:aink="http://schemas.microsoft.com/office/drawing/2016/ink" xmlns:am3d="http://schemas.microsoft.com/office/drawing/2017/model3d" xmlns:o="urn:schemas-microsoft-com:office:office" xmlns:r="http://schemas.openxmlformats.org/officeDocument/2006/relationships" xmlns:m="http://schemas.openxmlformats.org/officeDocument/2006/math" xmlns:v="urn:schemas-microsoft-com:vml" xmlns:wp14="http://schemas.microsoft.com/office/word/2010/wordprocessingDrawing" xmlns:wp="http://schemas.openxmlformats.org/drawingml/2006/wordprocessingDrawing" xmlns:w10="urn:schemas-microsoft-com:office:word" xmlns:w="http://schemas.openxmlformats.org/wordprocessingml/2006/main" xmlns:w14="http://schemas.microsoft.com/office/word/2010/wordml" xmlns:w15="http://schemas.microsoft.com/office/word/2012/wordml" xmlns:w16cid="http://schemas.microsoft.com/office/word/2016/wordml/cid" xmlns:w16se="http://schemas.microsoft.com/office/word/2015/wordml/symex" xmlns:wpg="http://schemas.microsoft.com/office/word/2010/wordprocessingGroup" xmlns:wpi="http://schemas.microsoft.com/office/word/2010/wordprocessingInk" xmlns:wne="http://schemas.microsoft.com/office/word/2006/wordml" xmlns:wps="http://schemas.microsoft.com/office/word/2010/wordprocessingShape" mc:Ignorable="w14 w15 w16se w16cid wp14">
   <w:p>
     <w:pPr>
       <w:pStyle w:val="Footer"/>
@@ -3469,7 +3871,7 @@
 </file>
 
 <file path=word/footer2.xml><?xml version="1.0" encoding="utf-8"?>
-<w:ftr xmlns:wpc="http://schemas.microsoft.com/office/word/2010/wordprocessingCanvas" xmlns:cx="http://schemas.microsoft.com/office/drawing/2014/chartex" xmlns:cx1="http://schemas.microsoft.com/office/drawing/2015/9/8/chartex" xmlns:mc="http://schemas.openxmlformats.org/markup-compatibility/2006" xmlns:o="urn:schemas-microsoft-com:office:office" xmlns:r="http://schemas.openxmlformats.org/officeDocument/2006/relationships" xmlns:m="http://schemas.openxmlformats.org/officeDocument/2006/math" xmlns:v="urn:schemas-microsoft-com:vml" xmlns:wp14="http://schemas.microsoft.com/office/word/2010/wordprocessingDrawing" xmlns:wp="http://schemas.openxmlformats.org/drawingml/2006/wordprocessingDrawing" xmlns:w10="urn:schemas-microsoft-com:office:word" xmlns:w="http://schemas.openxmlformats.org/wordprocessingml/2006/main" xmlns:w14="http://schemas.microsoft.com/office/word/2010/wordml" xmlns:w15="http://schemas.microsoft.com/office/word/2012/wordml" xmlns:w16se="http://schemas.microsoft.com/office/word/2015/wordml/symex" xmlns:wpg="http://schemas.microsoft.com/office/word/2010/wordprocessingGroup" xmlns:wpi="http://schemas.microsoft.com/office/word/2010/wordprocessingInk" xmlns:wne="http://schemas.microsoft.com/office/word/2006/wordml" xmlns:wps="http://schemas.microsoft.com/office/word/2010/wordprocessingShape" mc:Ignorable="w14 w15 w16se wp14">
+<w:ftr xmlns:wpc="http://schemas.microsoft.com/office/word/2010/wordprocessingCanvas" xmlns:cx="http://schemas.microsoft.com/office/drawing/2014/chartex" xmlns:cx1="http://schemas.microsoft.com/office/drawing/2015/9/8/chartex" xmlns:cx2="http://schemas.microsoft.com/office/drawing/2015/10/21/chartex" xmlns:cx3="http://schemas.microsoft.com/office/drawing/2016/5/9/chartex" xmlns:cx4="http://schemas.microsoft.com/office/drawing/2016/5/10/chartex" xmlns:cx5="http://schemas.microsoft.com/office/drawing/2016/5/11/chartex" xmlns:cx6="http://schemas.microsoft.com/office/drawing/2016/5/12/chartex" xmlns:cx7="http://schemas.microsoft.com/office/drawing/2016/5/13/chartex" xmlns:cx8="http://schemas.microsoft.com/office/drawing/2016/5/14/chartex" xmlns:mc="http://schemas.openxmlformats.org/markup-compatibility/2006" xmlns:aink="http://schemas.microsoft.com/office/drawing/2016/ink" xmlns:am3d="http://schemas.microsoft.com/office/drawing/2017/model3d" xmlns:o="urn:schemas-microsoft-com:office:office" xmlns:r="http://schemas.openxmlformats.org/officeDocument/2006/relationships" xmlns:m="http://schemas.openxmlformats.org/officeDocument/2006/math" xmlns:v="urn:schemas-microsoft-com:vml" xmlns:wp14="http://schemas.microsoft.com/office/word/2010/wordprocessingDrawing" xmlns:wp="http://schemas.openxmlformats.org/drawingml/2006/wordprocessingDrawing" xmlns:w10="urn:schemas-microsoft-com:office:word" xmlns:w="http://schemas.openxmlformats.org/wordprocessingml/2006/main" xmlns:w14="http://schemas.microsoft.com/office/word/2010/wordml" xmlns:w15="http://schemas.microsoft.com/office/word/2012/wordml" xmlns:w16cid="http://schemas.microsoft.com/office/word/2016/wordml/cid" xmlns:w16se="http://schemas.microsoft.com/office/word/2015/wordml/symex" xmlns:wpg="http://schemas.microsoft.com/office/word/2010/wordprocessingGroup" xmlns:wpi="http://schemas.microsoft.com/office/word/2010/wordprocessingInk" xmlns:wne="http://schemas.microsoft.com/office/word/2006/wordml" xmlns:wps="http://schemas.microsoft.com/office/word/2010/wordprocessingShape" mc:Ignorable="w14 w15 w16se w16cid wp14">
   <w:p>
     <w:pPr>
       <w:pStyle w:val="Footer"/>
@@ -3520,7 +3922,7 @@
 </file>
 
 <file path=word/footnotes.xml><?xml version="1.0" encoding="utf-8"?>
-<w:footnotes xmlns:wpc="http://schemas.microsoft.com/office/word/2010/wordprocessingCanvas" xmlns:cx="http://schemas.microsoft.com/office/drawing/2014/chartex" xmlns:cx1="http://schemas.microsoft.com/office/drawing/2015/9/8/chartex" xmlns:mc="http://schemas.openxmlformats.org/markup-compatibility/2006" xmlns:o="urn:schemas-microsoft-com:office:office" xmlns:r="http://schemas.openxmlformats.org/officeDocument/2006/relationships" xmlns:m="http://schemas.openxmlformats.org/officeDocument/2006/math" xmlns:v="urn:schemas-microsoft-com:vml" xmlns:wp14="http://schemas.microsoft.com/office/word/2010/wordprocessingDrawing" xmlns:wp="http://schemas.openxmlformats.org/drawingml/2006/wordprocessingDrawing" xmlns:w10="urn:schemas-microsoft-com:office:word" xmlns:w="http://schemas.openxmlformats.org/wordprocessingml/2006/main" xmlns:w14="http://schemas.microsoft.com/office/word/2010/wordml" xmlns:w15="http://schemas.microsoft.com/office/word/2012/wordml" xmlns:w16se="http://schemas.microsoft.com/office/word/2015/wordml/symex" xmlns:wpg="http://schemas.microsoft.com/office/word/2010/wordprocessingGroup" xmlns:wpi="http://schemas.microsoft.com/office/word/2010/wordprocessingInk" xmlns:wne="http://schemas.microsoft.com/office/word/2006/wordml" xmlns:wps="http://schemas.microsoft.com/office/word/2010/wordprocessingShape" mc:Ignorable="w14 w15 w16se wp14">
+<w:footnotes xmlns:wpc="http://schemas.microsoft.com/office/word/2010/wordprocessingCanvas" xmlns:cx="http://schemas.microsoft.com/office/drawing/2014/chartex" xmlns:cx1="http://schemas.microsoft.com/office/drawing/2015/9/8/chartex" xmlns:cx2="http://schemas.microsoft.com/office/drawing/2015/10/21/chartex" xmlns:cx3="http://schemas.microsoft.com/office/drawing/2016/5/9/chartex" xmlns:cx4="http://schemas.microsoft.com/office/drawing/2016/5/10/chartex" xmlns:cx5="http://schemas.microsoft.com/office/drawing/2016/5/11/chartex" xmlns:cx6="http://schemas.microsoft.com/office/drawing/2016/5/12/chartex" xmlns:cx7="http://schemas.microsoft.com/office/drawing/2016/5/13/chartex" xmlns:cx8="http://schemas.microsoft.com/office/drawing/2016/5/14/chartex" xmlns:mc="http://schemas.openxmlformats.org/markup-compatibility/2006" xmlns:aink="http://schemas.microsoft.com/office/drawing/2016/ink" xmlns:am3d="http://schemas.microsoft.com/office/drawing/2017/model3d" xmlns:o="urn:schemas-microsoft-com:office:office" xmlns:r="http://schemas.openxmlformats.org/officeDocument/2006/relationships" xmlns:m="http://schemas.openxmlformats.org/officeDocument/2006/math" xmlns:v="urn:schemas-microsoft-com:vml" xmlns:wp14="http://schemas.microsoft.com/office/word/2010/wordprocessingDrawing" xmlns:wp="http://schemas.openxmlformats.org/drawingml/2006/wordprocessingDrawing" xmlns:w10="urn:schemas-microsoft-com:office:word" xmlns:w="http://schemas.openxmlformats.org/wordprocessingml/2006/main" xmlns:w14="http://schemas.microsoft.com/office/word/2010/wordml" xmlns:w15="http://schemas.microsoft.com/office/word/2012/wordml" xmlns:w16cid="http://schemas.microsoft.com/office/word/2016/wordml/cid" xmlns:w16se="http://schemas.microsoft.com/office/word/2015/wordml/symex" xmlns:wpg="http://schemas.microsoft.com/office/word/2010/wordprocessingGroup" xmlns:wpi="http://schemas.microsoft.com/office/word/2010/wordprocessingInk" xmlns:wne="http://schemas.microsoft.com/office/word/2006/wordml" xmlns:wps="http://schemas.microsoft.com/office/word/2010/wordprocessingShape" mc:Ignorable="w14 w15 w16se w16cid wp14">
   <w:footnote w:type="separator" w:id="-1">
     <w:p>
       <w:pPr>
@@ -3545,7 +3947,7 @@
 </file>
 
 <file path=word/numbering.xml><?xml version="1.0" encoding="utf-8"?>
-<w:numbering xmlns:wpc="http://schemas.microsoft.com/office/word/2010/wordprocessingCanvas" xmlns:cx="http://schemas.microsoft.com/office/drawing/2014/chartex" xmlns:cx1="http://schemas.microsoft.com/office/drawing/2015/9/8/chartex" xmlns:mc="http://schemas.openxmlformats.org/markup-compatibility/2006" xmlns:o="urn:schemas-microsoft-com:office:office" xmlns:r="http://schemas.openxmlformats.org/officeDocument/2006/relationships" xmlns:m="http://schemas.openxmlformats.org/officeDocument/2006/math" xmlns:v="urn:schemas-microsoft-com:vml" xmlns:wp14="http://schemas.microsoft.com/office/word/2010/wordprocessingDrawing" xmlns:wp="http://schemas.openxmlformats.org/drawingml/2006/wordprocessingDrawing" xmlns:w10="urn:schemas-microsoft-com:office:word" xmlns:w="http://schemas.openxmlformats.org/wordprocessingml/2006/main" xmlns:w14="http://schemas.microsoft.com/office/word/2010/wordml" xmlns:w15="http://schemas.microsoft.com/office/word/2012/wordml" xmlns:w16se="http://schemas.microsoft.com/office/word/2015/wordml/symex" xmlns:wpg="http://schemas.microsoft.com/office/word/2010/wordprocessingGroup" xmlns:wpi="http://schemas.microsoft.com/office/word/2010/wordprocessingInk" xmlns:wne="http://schemas.microsoft.com/office/word/2006/wordml" xmlns:wps="http://schemas.microsoft.com/office/word/2010/wordprocessingShape" mc:Ignorable="w14 w15 w16se wp14">
+<w:numbering xmlns:wpc="http://schemas.microsoft.com/office/word/2010/wordprocessingCanvas" xmlns:cx="http://schemas.microsoft.com/office/drawing/2014/chartex" xmlns:cx1="http://schemas.microsoft.com/office/drawing/2015/9/8/chartex" xmlns:cx2="http://schemas.microsoft.com/office/drawing/2015/10/21/chartex" xmlns:cx3="http://schemas.microsoft.com/office/drawing/2016/5/9/chartex" xmlns:cx4="http://schemas.microsoft.com/office/drawing/2016/5/10/chartex" xmlns:cx5="http://schemas.microsoft.com/office/drawing/2016/5/11/chartex" xmlns:cx6="http://schemas.microsoft.com/office/drawing/2016/5/12/chartex" xmlns:cx7="http://schemas.microsoft.com/office/drawing/2016/5/13/chartex" xmlns:cx8="http://schemas.microsoft.com/office/drawing/2016/5/14/chartex" xmlns:mc="http://schemas.openxmlformats.org/markup-compatibility/2006" xmlns:aink="http://schemas.microsoft.com/office/drawing/2016/ink" xmlns:am3d="http://schemas.microsoft.com/office/drawing/2017/model3d" xmlns:o="urn:schemas-microsoft-com:office:office" xmlns:r="http://schemas.openxmlformats.org/officeDocument/2006/relationships" xmlns:m="http://schemas.openxmlformats.org/officeDocument/2006/math" xmlns:v="urn:schemas-microsoft-com:vml" xmlns:wp14="http://schemas.microsoft.com/office/word/2010/wordprocessingDrawing" xmlns:wp="http://schemas.openxmlformats.org/drawingml/2006/wordprocessingDrawing" xmlns:w10="urn:schemas-microsoft-com:office:word" xmlns:w="http://schemas.openxmlformats.org/wordprocessingml/2006/main" xmlns:w14="http://schemas.microsoft.com/office/word/2010/wordml" xmlns:w15="http://schemas.microsoft.com/office/word/2012/wordml" xmlns:w16cid="http://schemas.microsoft.com/office/word/2016/wordml/cid" xmlns:w16se="http://schemas.microsoft.com/office/word/2015/wordml/symex" xmlns:wpg="http://schemas.microsoft.com/office/word/2010/wordprocessingGroup" xmlns:wpi="http://schemas.microsoft.com/office/word/2010/wordprocessingInk" xmlns:wne="http://schemas.microsoft.com/office/word/2006/wordml" xmlns:wps="http://schemas.microsoft.com/office/word/2010/wordprocessingShape" mc:Ignorable="w14 w15 w16se w16cid wp14">
   <w:abstractNum w:abstractNumId="0" w15:restartNumberingAfterBreak="0">
     <w:nsid w:val="148F658F"/>
     <w:multiLevelType w:val="hybridMultilevel"/>
@@ -4693,7 +5095,7 @@
 </file>
 
 <file path=word/styles.xml><?xml version="1.0" encoding="utf-8"?>
-<w:styles xmlns:mc="http://schemas.openxmlformats.org/markup-compatibility/2006" xmlns:r="http://schemas.openxmlformats.org/officeDocument/2006/relationships" xmlns:w="http://schemas.openxmlformats.org/wordprocessingml/2006/main" xmlns:w14="http://schemas.microsoft.com/office/word/2010/wordml" xmlns:w15="http://schemas.microsoft.com/office/word/2012/wordml" xmlns:w16se="http://schemas.microsoft.com/office/word/2015/wordml/symex" mc:Ignorable="w14 w15 w16se">
+<w:styles xmlns:mc="http://schemas.openxmlformats.org/markup-compatibility/2006" xmlns:r="http://schemas.openxmlformats.org/officeDocument/2006/relationships" xmlns:w="http://schemas.openxmlformats.org/wordprocessingml/2006/main" xmlns:w14="http://schemas.microsoft.com/office/word/2010/wordml" xmlns:w15="http://schemas.microsoft.com/office/word/2012/wordml" xmlns:w16cid="http://schemas.microsoft.com/office/word/2016/wordml/cid" xmlns:w16se="http://schemas.microsoft.com/office/word/2015/wordml/symex" mc:Ignorable="w14 w15 w16se w16cid">
   <w:docDefaults>
     <w:rPrDefault>
       <w:rPr>
@@ -4709,7 +5111,7 @@
       </w:pPr>
     </w:pPrDefault>
   </w:docDefaults>
-  <w:latentStyles w:defLockedState="0" w:defUIPriority="99" w:defSemiHidden="0" w:defUnhideWhenUsed="0" w:defQFormat="0" w:count="371">
+  <w:latentStyles w:defLockedState="0" w:defUIPriority="99" w:defSemiHidden="0" w:defUnhideWhenUsed="0" w:defQFormat="0" w:count="375">
     <w:lsdException w:name="Normal" w:uiPriority="0" w:qFormat="1"/>
     <w:lsdException w:name="heading 1" w:uiPriority="9" w:qFormat="1"/>
     <w:lsdException w:name="heading 2" w:semiHidden="1" w:uiPriority="9" w:unhideWhenUsed="1" w:qFormat="1"/>
@@ -4815,7 +5217,6 @@
     <w:lsdException w:name="HTML Sample" w:semiHidden="1" w:unhideWhenUsed="1"/>
     <w:lsdException w:name="HTML Typewriter" w:semiHidden="1" w:unhideWhenUsed="1"/>
     <w:lsdException w:name="HTML Variable" w:semiHidden="1" w:unhideWhenUsed="1"/>
-    <w:lsdException w:name="Normal Table" w:semiHidden="1" w:unhideWhenUsed="1"/>
     <w:lsdException w:name="annotation subject" w:semiHidden="1" w:unhideWhenUsed="1"/>
     <w:lsdException w:name="No List" w:semiHidden="1" w:unhideWhenUsed="1"/>
     <w:lsdException w:name="Outline List 1" w:semiHidden="1" w:unhideWhenUsed="1"/>
@@ -4859,10 +5260,8 @@
     <w:lsdException w:name="Table Elegant" w:semiHidden="1" w:unhideWhenUsed="1"/>
     <w:lsdException w:name="Table Professional" w:semiHidden="1" w:unhideWhenUsed="1"/>
     <w:lsdException w:name="Table Subtle 1" w:semiHidden="1" w:unhideWhenUsed="1"/>
-    <w:lsdException w:name="Table Subtle 2" w:semiHidden="1" w:unhideWhenUsed="1"/>
     <w:lsdException w:name="Table Web 1" w:semiHidden="1" w:unhideWhenUsed="1"/>
     <w:lsdException w:name="Table Web 2" w:semiHidden="1" w:unhideWhenUsed="1"/>
-    <w:lsdException w:name="Table Web 3" w:semiHidden="1" w:unhideWhenUsed="1"/>
     <w:lsdException w:name="Balloon Text" w:semiHidden="1" w:unhideWhenUsed="1"/>
     <w:lsdException w:name="Table Grid" w:uiPriority="59"/>
     <w:lsdException w:name="Table Theme" w:semiHidden="1" w:unhideWhenUsed="1"/>
@@ -5081,6 +5480,10 @@
     <w:lsdException w:name="List Table 5 Dark Accent 6" w:uiPriority="50"/>
     <w:lsdException w:name="List Table 6 Colorful Accent 6" w:uiPriority="51"/>
     <w:lsdException w:name="List Table 7 Colorful Accent 6" w:uiPriority="52"/>
+    <w:lsdException w:name="Mention" w:semiHidden="1" w:unhideWhenUsed="1"/>
+    <w:lsdException w:name="Smart Hyperlink" w:semiHidden="1" w:unhideWhenUsed="1"/>
+    <w:lsdException w:name="Hashtag" w:semiHidden="1" w:unhideWhenUsed="1"/>
+    <w:lsdException w:name="Unresolved Mention" w:semiHidden="1" w:unhideWhenUsed="1"/>
   </w:latentStyles>
   <w:style w:type="paragraph" w:default="1" w:styleId="Normal">
     <w:name w:val="Normal"/>

</xml_diff>